<commit_message>
Allow MCU side to specify Lifetime of Bootstrap/Registration
Signed-off-by: Jun Qing Zou <jun.qing.zou@nordicsemi.no>
</commit_message>
<xml_diff>
--- a/samples/nrf9160/eureka_lwm2m_proxy/doc/eureka_lwm2m_proxy spec.docx
+++ b/samples/nrf9160/eureka_lwm2m_proxy/doc/eureka_lwm2m_proxy spec.docx
@@ -4811,8 +4811,6 @@
               </w:rPr>
               <w:t>TX</w:t>
             </w:r>
-            <w:bookmarkStart w:id="0" w:name="_GoBack"/>
-            <w:bookmarkEnd w:id="0"/>
           </w:p>
         </w:tc>
         <w:tc>
@@ -5856,7 +5854,7 @@
                 <w:sz w:val="20"/>
                 <w:szCs w:val="20"/>
               </w:rPr>
-              <w:t>0</w:t>
+              <w:t>2</w:t>
             </w:r>
           </w:p>
         </w:tc>
@@ -5879,7 +5877,7 @@
                 <w:sz w:val="20"/>
                 <w:szCs w:val="20"/>
               </w:rPr>
-              <w:t>0</w:t>
+              <w:t>Lifetime</w:t>
             </w:r>
           </w:p>
         </w:tc>
@@ -9063,25 +9061,37 @@
         <w:rPr>
           <w:rFonts w:ascii="Arial" w:hAnsi="Arial" w:cs="Arial"/>
         </w:rPr>
-        <w:t>not</w:t>
-      </w:r>
-      <w:r>
-        <w:rPr>
-          <w:rFonts w:ascii="Arial" w:hAnsi="Arial" w:cs="Arial"/>
-        </w:rPr>
-        <w:t xml:space="preserve"> specify </w:t>
-      </w:r>
-      <w:r>
-        <w:rPr>
-          <w:rFonts w:ascii="Arial" w:hAnsi="Arial" w:cs="Arial"/>
-        </w:rPr>
-        <w:t>any parameters</w:t>
-      </w:r>
-      <w:r>
-        <w:rPr>
-          <w:rFonts w:ascii="Arial" w:hAnsi="Arial" w:cs="Arial"/>
-        </w:rPr>
-        <w:t>. For example,</w:t>
+        <w:t>to specify registration lifetime in seconds, minimal 15, and maximal 65535</w:t>
+      </w:r>
+      <w:r>
+        <w:rPr>
+          <w:rFonts w:ascii="Arial" w:hAnsi="Arial" w:cs="Arial"/>
+        </w:rPr>
+        <w:t xml:space="preserve">. </w:t>
+      </w:r>
+      <w:r>
+        <w:rPr>
+          <w:rFonts w:ascii="Arial" w:hAnsi="Arial" w:cs="Arial"/>
+        </w:rPr>
+        <w:t xml:space="preserve">If </w:t>
+      </w:r>
+      <w:r>
+        <w:rPr>
+          <w:rFonts w:ascii="Arial" w:hAnsi="Arial" w:cs="Arial"/>
+        </w:rPr>
+        <w:t>invalid</w:t>
+      </w:r>
+      <w:r>
+        <w:rPr>
+          <w:rFonts w:ascii="Arial" w:hAnsi="Arial" w:cs="Arial"/>
+        </w:rPr>
+        <w:t xml:space="preserve">, default 180s applies. </w:t>
+      </w:r>
+      <w:r>
+        <w:rPr>
+          <w:rFonts w:ascii="Arial" w:hAnsi="Arial" w:cs="Arial"/>
+        </w:rPr>
+        <w:t>For example,</w:t>
       </w:r>
     </w:p>
     <w:p>
@@ -9098,52 +9108,59 @@
           <w:sz w:val="21"/>
         </w:rPr>
         <w:lastRenderedPageBreak/>
-        <w:t>inter_connect_</w:t>
-      </w:r>
-      <w:proofErr w:type="gramStart"/>
+        <w:t>inter_connect_send</w:t>
+      </w:r>
+      <w:proofErr w:type="spellEnd"/>
       <w:r>
         <w:rPr>
           <w:rFonts w:ascii="Courier New" w:hAnsi="Courier New" w:cs="Courier New"/>
           <w:sz w:val="21"/>
         </w:rPr>
-        <w:t>send</w:t>
-      </w:r>
-      <w:proofErr w:type="spellEnd"/>
+        <w:t>(</w:t>
+      </w:r>
       <w:r>
         <w:rPr>
           <w:rFonts w:ascii="Courier New" w:hAnsi="Courier New" w:cs="Courier New"/>
           <w:sz w:val="21"/>
         </w:rPr>
-        <w:t>(</w:t>
-      </w:r>
-      <w:proofErr w:type="gramEnd"/>
+        <w:t xml:space="preserve">CMD_TYPE_LWM2M_CONNECT, </w:t>
+      </w:r>
       <w:r>
         <w:rPr>
           <w:rFonts w:ascii="Courier New" w:hAnsi="Courier New" w:cs="Courier New"/>
           <w:sz w:val="21"/>
         </w:rPr>
-        <w:t xml:space="preserve">CMD_TYPE_LWM2M_CONNECT, </w:t>
+        <w:t>(uint8_t *)</w:t>
       </w:r>
       <w:r>
         <w:rPr>
           <w:rFonts w:ascii="Courier New" w:hAnsi="Courier New" w:cs="Courier New"/>
           <w:sz w:val="21"/>
         </w:rPr>
-        <w:t>NULL</w:t>
-      </w:r>
+        <w:t>&amp;</w:t>
+      </w:r>
+      <w:bookmarkStart w:id="0" w:name="_GoBack"/>
+      <w:bookmarkEnd w:id="0"/>
       <w:r>
         <w:rPr>
           <w:rFonts w:ascii="Courier New" w:hAnsi="Courier New" w:cs="Courier New"/>
           <w:sz w:val="21"/>
         </w:rPr>
-        <w:t xml:space="preserve">, </w:t>
+        <w:t>lifetime</w:t>
       </w:r>
       <w:r>
         <w:rPr>
           <w:rFonts w:ascii="Courier New" w:hAnsi="Courier New" w:cs="Courier New"/>
           <w:sz w:val="21"/>
         </w:rPr>
-        <w:t>0</w:t>
+        <w:t xml:space="preserve">, </w:t>
+      </w:r>
+      <w:r>
+        <w:rPr>
+          <w:rFonts w:ascii="Courier New" w:hAnsi="Courier New" w:cs="Courier New"/>
+          <w:sz w:val="21"/>
+        </w:rPr>
+        <w:t>2</w:t>
       </w:r>
       <w:r>
         <w:rPr>

</xml_diff>